<commit_message>
Chapters 14 - 15
Edited RScripts and Annotated PDFs for Examples in Chapters 14 and 15
</commit_message>
<xml_diff>
--- a/Chapter_14/Chp_14_Example_10_RegressionModeling.docx
+++ b/Chapter_14/Chp_14_Example_10_RegressionModeling.docx
@@ -36,8 +36,8 @@
             <v:path o:extrusionok="f" gradientshapeok="t" o:connecttype="rect"/>
             <o:lock v:ext="edit" aspectratio="t"/>
           </v:shapetype>
-          <v:shape id="Picture 1" o:spid="_x0000_s1026" type="#_x0000_t75" alt="Graphical user interface, website&#13;&#13;&#13;&#13;&#13;&#13;&#13;&#13;&#13;&#13;&#13;&#13;&#13;&#13;&#13;&#13;&#13;&#13;&#13;&#13;&#13;&#13;&#13;&#13;&#13;&#13;&#13;&#13;&#13;&#13;&#13;&#13;&#13;&#13;&#13;&#13;&#13;&#13;&#13;&#13;&#13;&#13;&#13;&#13;&#13;&#13;&#13;&#13;&#13;&#13;&#13;&#13;&#13;&#13;&#10;&#13;&#13;&#13;&#13;&#13;&#13;&#13;&#13;&#13;&#13;&#13;&#13;&#13;&#13;&#13;&#13;&#13;&#13;&#13;&#13;&#13;&#13;&#13;&#13;&#13;&#13;&#13;&#13;&#13;&#13;&#13;&#13;&#13;&#13;&#13;&#13;&#13;&#13;&#13;&#13;&#13;&#13;&#13;&#13;&#13;&#13;&#13;&#13;&#13;&#13;&#13;&#13;&#13;&#13;&#10;Description automatically generated" style="position:absolute;margin-left:4.9pt;margin-top:1.8pt;width:125pt;height:159.5pt;z-index:251659264;visibility:visible;mso-wrap-style:square;mso-wrap-edited:f;mso-width-percent:0;mso-height-percent:0;mso-wrap-distance-left:9pt;mso-wrap-distance-top:0;mso-wrap-distance-right:9pt;mso-wrap-distance-bottom:0;mso-position-horizontal:absolute;mso-position-horizontal-relative:text;mso-position-vertical:absolute;mso-position-vertical-relative:text;mso-width-percent:0;mso-height-percent:0;mso-width-relative:page;mso-height-relative:page" stroked="t">
-            <v:imagedata r:id="rId7" o:title="Graphical user interface, website&#13;&#13;&#13;&#13;&#13;&#13;&#13;&#13;&#13;&#13;&#13;&#13;&#13;&#13;&#13;&#13;&#13;&#13;&#13;&#13;&#13;&#13;&#13;&#13;&#13;&#13;&#13;&#13;&#13;&#13;&#13;&#13;&#13;&#13;&#13;&#13;&#13;&#13;&#13;&#13;&#13;&#13;&#13;&#13;&#13;&#13;&#13;&#13;&#13;&#13;&#13;&#13;&#13;&#13;&#10;&#13;&#13;&#13;&#13;&#13;&#13;&#13;&#13;&#13;&#13;&#13;&#13;&#13;&#13;&#13;&#13;&#13;&#13;&#13;&#13;&#13;&#13;&#13;&#13;&#13;&#13;&#13;&#13;&#13;&#13;&#13;&#13;&#13;&#13;&#13;&#13;&#13;&#13;&#13;&#13;&#13;&#13;&#13;&#13;&#13;&#13;&#13;&#13;&#13;&#13;&#13;&#13;&#13;&#13;&#10;Description automatically generated"/>
+          <v:shape id="Picture 1" o:spid="_x0000_s1026" type="#_x0000_t75" alt="Graphical user interface, website&#13;&#13;&#13;&#13;&#13;&#13;&#13;&#13;&#13;&#13;&#13;&#13;&#13;&#13;&#13;&#13;&#13;&#13;&#13;&#13;&#13;&#13;&#13;&#13;&#13;&#13;&#13;&#13;&#13;&#13;&#13;&#13;&#13;&#13;&#13;&#13;&#13;&#13;&#13;&#13;&#13;&#13;&#13;&#13;&#13;&#13;&#13;&#13;&#13;&#13;&#13;&#13;&#13;&#13;&#13;&#10;&#13;&#13;&#13;&#13;&#13;&#13;&#13;&#13;&#13;&#13;&#13;&#13;&#13;&#13;&#13;&#13;&#13;&#13;&#13;&#13;&#13;&#13;&#13;&#13;&#13;&#13;&#13;&#13;&#13;&#13;&#13;&#13;&#13;&#13;&#13;&#13;&#13;&#13;&#13;&#13;&#13;&#13;&#13;&#13;&#13;&#13;&#13;&#13;&#13;&#13;&#13;&#13;&#13;&#13;&#13;&#10;Description automatically generated" style="position:absolute;margin-left:4.9pt;margin-top:1.8pt;width:125pt;height:159.5pt;z-index:251659264;visibility:visible;mso-wrap-style:square;mso-wrap-edited:f;mso-width-percent:0;mso-height-percent:0;mso-wrap-distance-left:9pt;mso-wrap-distance-top:0;mso-wrap-distance-right:9pt;mso-wrap-distance-bottom:0;mso-position-horizontal:absolute;mso-position-horizontal-relative:text;mso-position-vertical:absolute;mso-position-vertical-relative:text;mso-width-percent:0;mso-height-percent:0;mso-width-relative:page;mso-height-relative:page" stroked="t">
+            <v:imagedata r:id="rId7" o:title="Graphical user interface, website&#13;&#13;&#13;&#13;&#13;&#13;&#13;&#13;&#13;&#13;&#13;&#13;&#13;&#13;&#13;&#13;&#13;&#13;&#13;&#13;&#13;&#13;&#13;&#13;&#13;&#13;&#13;&#13;&#13;&#13;&#13;&#13;&#13;&#13;&#13;&#13;&#13;&#13;&#13;&#13;&#13;&#13;&#13;&#13;&#13;&#13;&#13;&#13;&#13;&#13;&#13;&#13;&#13;&#13;&#13;&#10;&#13;&#13;&#13;&#13;&#13;&#13;&#13;&#13;&#13;&#13;&#13;&#13;&#13;&#13;&#13;&#13;&#13;&#13;&#13;&#13;&#13;&#13;&#13;&#13;&#13;&#13;&#13;&#13;&#13;&#13;&#13;&#13;&#13;&#13;&#13;&#13;&#13;&#13;&#13;&#13;&#13;&#13;&#13;&#13;&#13;&#13;&#13;&#13;&#13;&#13;&#13;&#13;&#13;&#13;&#13;&#10;Description automatically generated"/>
             <w10:wrap type="square"/>
           </v:shape>
         </w:pict>
@@ -104,7 +104,31 @@
           <w:sz w:val="30"/>
           <w:szCs w:val="30"/>
         </w:rPr>
-        <w:t>by Agresti, Franklin and Klingenberg, 5</w:t>
+        <w:t xml:space="preserve">by </w:t>
+      </w:r>
+      <w:proofErr w:type="spellStart"/>
+      <w:r>
+        <w:rPr>
+          <w:rFonts w:ascii="Calibri Light" w:eastAsia="Times New Roman" w:hAnsi="Calibri Light" w:cs="Times New Roman"/>
+          <w:b/>
+          <w:bCs/>
+          <w:color w:val="2E74B5"/>
+          <w:sz w:val="30"/>
+          <w:szCs w:val="30"/>
+        </w:rPr>
+        <w:t>Agresti</w:t>
+      </w:r>
+      <w:proofErr w:type="spellEnd"/>
+      <w:r>
+        <w:rPr>
+          <w:rFonts w:ascii="Calibri Light" w:eastAsia="Times New Roman" w:hAnsi="Calibri Light" w:cs="Times New Roman"/>
+          <w:b/>
+          <w:bCs/>
+          <w:color w:val="2E74B5"/>
+          <w:sz w:val="30"/>
+          <w:szCs w:val="30"/>
+        </w:rPr>
+        <w:t>, Franklin and Klingenberg, 5</w:t>
       </w:r>
       <w:r>
         <w:rPr>
@@ -182,62 +206,7 @@
           <w:sz w:val="40"/>
           <w:szCs w:val="40"/>
         </w:rPr>
-        <w:t xml:space="preserve">Example </w:t>
-      </w:r>
-      <w:r>
-        <w:rPr>
-          <w:rFonts w:ascii="Calibri Light" w:eastAsia="Times New Roman" w:hAnsi="Calibri Light" w:cs="Times New Roman"/>
-          <w:b/>
-          <w:bCs/>
-          <w:color w:val="70AD47"/>
-          <w:sz w:val="40"/>
-          <w:szCs w:val="40"/>
-        </w:rPr>
-        <w:t>10</w:t>
-      </w:r>
-      <w:r>
-        <w:rPr>
-          <w:rFonts w:ascii="Calibri Light" w:eastAsia="Times New Roman" w:hAnsi="Calibri Light" w:cs="Times New Roman"/>
-          <w:b/>
-          <w:bCs/>
-          <w:color w:val="70AD47"/>
-          <w:sz w:val="40"/>
-          <w:szCs w:val="40"/>
-        </w:rPr>
-        <w:t xml:space="preserve">:  </w:t>
-      </w:r>
-      <w:r>
-        <w:rPr>
-          <w:rFonts w:ascii="Calibri Light" w:eastAsia="Times New Roman" w:hAnsi="Calibri Light" w:cs="Times New Roman"/>
-          <w:b/>
-          <w:bCs/>
-          <w:color w:val="70AD47"/>
-          <w:sz w:val="40"/>
-          <w:szCs w:val="40"/>
-        </w:rPr>
-        <w:t xml:space="preserve">Estimate and Compare Corn Yield </w:t>
-      </w:r>
-      <w:r>
-        <w:rPr>
-          <w:rFonts w:ascii="Calibri Light" w:eastAsia="Times New Roman" w:hAnsi="Calibri Light" w:cs="Times New Roman"/>
-          <w:b/>
-          <w:bCs/>
-          <w:color w:val="70AD47"/>
-          <w:sz w:val="40"/>
-          <w:szCs w:val="40"/>
-        </w:rPr>
-        <w:t xml:space="preserve">– </w:t>
-      </w:r>
-      <w:r>
-        <w:rPr>
-          <w:rFonts w:ascii="Calibri Light" w:eastAsia="Times New Roman" w:hAnsi="Calibri Light" w:cs="Times New Roman"/>
-          <w:b/>
-          <w:bCs/>
-          <w:color w:val="70AD47"/>
-          <w:sz w:val="40"/>
-          <w:szCs w:val="40"/>
-        </w:rPr>
-        <w:t>Regression Modeling</w:t>
+        <w:t>Example 10:  Estimate and Compare Corn Yield – Regression Modeling</w:t>
       </w:r>
     </w:p>
     <w:p>
@@ -256,7 +225,13 @@
         <w:rPr>
           <w:rStyle w:val="NormalTok"/>
         </w:rPr>
-        <w:t xml:space="preserve">data </w:t>
+        <w:t>corn</w:t>
+      </w:r>
+      <w:r>
+        <w:rPr>
+          <w:rStyle w:val="NormalTok"/>
+        </w:rPr>
+        <w:t xml:space="preserve"> </w:t>
       </w:r>
       <w:r>
         <w:rPr>
@@ -303,6 +278,7 @@
       <w:r>
         <w:br/>
       </w:r>
+      <w:proofErr w:type="gramStart"/>
       <w:r>
         <w:rPr>
           <w:rStyle w:val="FunctionTok"/>
@@ -313,7 +289,14 @@
         <w:rPr>
           <w:rStyle w:val="NormalTok"/>
         </w:rPr>
-        <w:t xml:space="preserve">(data, </w:t>
+        <w:t>(</w:t>
+      </w:r>
+      <w:proofErr w:type="gramEnd"/>
+      <w:r>
+        <w:rPr>
+          <w:rStyle w:val="NormalTok"/>
+        </w:rPr>
+        <w:t xml:space="preserve">data, </w:t>
       </w:r>
       <w:r>
         <w:rPr>
@@ -345,7 +328,21 @@
         <w:rPr>
           <w:rStyle w:val="VerbatimChar"/>
         </w:rPr>
-        <w:t>## 1       high   high  13.7</w:t>
+        <w:t xml:space="preserve">## 1       high   </w:t>
+      </w:r>
+      <w:proofErr w:type="spellStart"/>
+      <w:r>
+        <w:rPr>
+          <w:rStyle w:val="VerbatimChar"/>
+        </w:rPr>
+        <w:t>high</w:t>
+      </w:r>
+      <w:proofErr w:type="spellEnd"/>
+      <w:r>
+        <w:rPr>
+          <w:rStyle w:val="VerbatimChar"/>
+        </w:rPr>
+        <w:t xml:space="preserve">  13.7</w:t>
       </w:r>
       <w:r>
         <w:br/>
@@ -354,7 +351,21 @@
         <w:rPr>
           <w:rStyle w:val="VerbatimChar"/>
         </w:rPr>
-        <w:t>## 2       high   high  15.8</w:t>
+        <w:t xml:space="preserve">## 2       high   </w:t>
+      </w:r>
+      <w:proofErr w:type="spellStart"/>
+      <w:r>
+        <w:rPr>
+          <w:rStyle w:val="VerbatimChar"/>
+        </w:rPr>
+        <w:t>high</w:t>
+      </w:r>
+      <w:proofErr w:type="spellEnd"/>
+      <w:r>
+        <w:rPr>
+          <w:rStyle w:val="VerbatimChar"/>
+        </w:rPr>
+        <w:t xml:space="preserve">  15.8</w:t>
       </w:r>
       <w:r>
         <w:br/>
@@ -363,7 +374,21 @@
         <w:rPr>
           <w:rStyle w:val="VerbatimChar"/>
         </w:rPr>
-        <w:t>## 3       high   high  13.9</w:t>
+        <w:t xml:space="preserve">## 3       high   </w:t>
+      </w:r>
+      <w:proofErr w:type="spellStart"/>
+      <w:r>
+        <w:rPr>
+          <w:rStyle w:val="VerbatimChar"/>
+        </w:rPr>
+        <w:t>high</w:t>
+      </w:r>
+      <w:proofErr w:type="spellEnd"/>
+      <w:r>
+        <w:rPr>
+          <w:rStyle w:val="VerbatimChar"/>
+        </w:rPr>
+        <w:t xml:space="preserve">  13.9</w:t>
       </w:r>
     </w:p>
     <w:p>
@@ -380,11 +405,31 @@
       <w:pPr>
         <w:pStyle w:val="SourceCode"/>
       </w:pPr>
+      <w:proofErr w:type="spellStart"/>
       <w:r>
         <w:rPr>
           <w:rStyle w:val="NormalTok"/>
         </w:rPr>
-        <w:t xml:space="preserve">lin.reg </w:t>
+        <w:t>lin</w:t>
+      </w:r>
+      <w:r>
+        <w:rPr>
+          <w:rStyle w:val="NormalTok"/>
+        </w:rPr>
+        <w:t>R</w:t>
+      </w:r>
+      <w:r>
+        <w:rPr>
+          <w:rStyle w:val="NormalTok"/>
+        </w:rPr>
+        <w:t>eg</w:t>
+      </w:r>
+      <w:proofErr w:type="spellEnd"/>
+      <w:r>
+        <w:rPr>
+          <w:rStyle w:val="NormalTok"/>
+        </w:rPr>
+        <w:t xml:space="preserve"> </w:t>
       </w:r>
       <w:r>
         <w:rPr>
@@ -398,17 +443,27 @@
         </w:rPr>
         <w:t xml:space="preserve"> </w:t>
       </w:r>
+      <w:proofErr w:type="spellStart"/>
+      <w:proofErr w:type="gramStart"/>
       <w:r>
         <w:rPr>
           <w:rStyle w:val="FunctionTok"/>
         </w:rPr>
         <w:t>lm</w:t>
       </w:r>
+      <w:proofErr w:type="spellEnd"/>
       <w:r>
         <w:rPr>
           <w:rStyle w:val="NormalTok"/>
         </w:rPr>
-        <w:t xml:space="preserve">(yield </w:t>
+        <w:t>(</w:t>
+      </w:r>
+      <w:proofErr w:type="gramEnd"/>
+      <w:r>
+        <w:rPr>
+          <w:rStyle w:val="NormalTok"/>
+        </w:rPr>
+        <w:t xml:space="preserve">yield </w:t>
       </w:r>
       <w:r>
         <w:rPr>
@@ -444,7 +499,19 @@
         <w:rPr>
           <w:rStyle w:val="NormalTok"/>
         </w:rPr>
-        <w:t xml:space="preserve"> data)</w:t>
+        <w:t xml:space="preserve"> </w:t>
+      </w:r>
+      <w:r>
+        <w:rPr>
+          <w:rStyle w:val="NormalTok"/>
+        </w:rPr>
+        <w:t>corn</w:t>
+      </w:r>
+      <w:r>
+        <w:rPr>
+          <w:rStyle w:val="NormalTok"/>
+        </w:rPr>
+        <w:t>)</w:t>
       </w:r>
     </w:p>
     <w:p>
@@ -471,7 +538,33 @@
         <w:rPr>
           <w:rStyle w:val="NormalTok"/>
         </w:rPr>
-        <w:t>(lin.reg)</w:t>
+        <w:t>(</w:t>
+      </w:r>
+      <w:proofErr w:type="spellStart"/>
+      <w:r>
+        <w:rPr>
+          <w:rStyle w:val="NormalTok"/>
+        </w:rPr>
+        <w:t>lin</w:t>
+      </w:r>
+      <w:r>
+        <w:rPr>
+          <w:rStyle w:val="NormalTok"/>
+        </w:rPr>
+        <w:t>R</w:t>
+      </w:r>
+      <w:r>
+        <w:rPr>
+          <w:rStyle w:val="NormalTok"/>
+        </w:rPr>
+        <w:t>eg</w:t>
+      </w:r>
+      <w:proofErr w:type="spellEnd"/>
+      <w:r>
+        <w:rPr>
+          <w:rStyle w:val="NormalTok"/>
+        </w:rPr>
+        <w:t>)</w:t>
       </w:r>
     </w:p>
     <w:p>
@@ -500,7 +593,33 @@
         <w:rPr>
           <w:rStyle w:val="VerbatimChar"/>
         </w:rPr>
-        <w:t>## lm(formula = yield ~ fertilizer + manure, data = data)</w:t>
+        <w:t xml:space="preserve">## </w:t>
+      </w:r>
+      <w:proofErr w:type="spellStart"/>
+      <w:r>
+        <w:rPr>
+          <w:rStyle w:val="VerbatimChar"/>
+        </w:rPr>
+        <w:t>lm</w:t>
+      </w:r>
+      <w:proofErr w:type="spellEnd"/>
+      <w:r>
+        <w:rPr>
+          <w:rStyle w:val="VerbatimChar"/>
+        </w:rPr>
+        <w:t xml:space="preserve">(formula = yield ~ fertilizer + manure, data = </w:t>
+      </w:r>
+      <w:r>
+        <w:rPr>
+          <w:rStyle w:val="VerbatimChar"/>
+        </w:rPr>
+        <w:t>corn</w:t>
+      </w:r>
+      <w:r>
+        <w:rPr>
+          <w:rStyle w:val="VerbatimChar"/>
+        </w:rPr>
+        <w:t>)</w:t>
       </w:r>
       <w:r>
         <w:br/>
@@ -563,7 +682,21 @@
         <w:rPr>
           <w:rStyle w:val="VerbatimChar"/>
         </w:rPr>
-        <w:t xml:space="preserve">##               Estimate Std. Error t value Pr(&gt;|t|)    </w:t>
+        <w:t xml:space="preserve">##               Estimate Std. Error t value </w:t>
+      </w:r>
+      <w:proofErr w:type="spellStart"/>
+      <w:r>
+        <w:rPr>
+          <w:rStyle w:val="VerbatimChar"/>
+        </w:rPr>
+        <w:t>Pr</w:t>
+      </w:r>
+      <w:proofErr w:type="spellEnd"/>
+      <w:r>
+        <w:rPr>
+          <w:rStyle w:val="VerbatimChar"/>
+        </w:rPr>
+        <w:t xml:space="preserve">(&gt;|t|)    </w:t>
       </w:r>
       <w:r>
         <w:br/>
@@ -581,7 +714,21 @@
         <w:rPr>
           <w:rStyle w:val="VerbatimChar"/>
         </w:rPr>
-        <w:t xml:space="preserve">## fertilizerlow  -1.8800     0.7471  -2.516   0.0222 *  </w:t>
+        <w:t xml:space="preserve">## </w:t>
+      </w:r>
+      <w:proofErr w:type="spellStart"/>
+      <w:r>
+        <w:rPr>
+          <w:rStyle w:val="VerbatimChar"/>
+        </w:rPr>
+        <w:t>fertilizerlow</w:t>
+      </w:r>
+      <w:proofErr w:type="spellEnd"/>
+      <w:r>
+        <w:rPr>
+          <w:rStyle w:val="VerbatimChar"/>
+        </w:rPr>
+        <w:t xml:space="preserve">  -1.8800     0.7471  -2.516   0.0222 *  </w:t>
       </w:r>
       <w:r>
         <w:br/>
@@ -590,7 +737,21 @@
         <w:rPr>
           <w:rStyle w:val="VerbatimChar"/>
         </w:rPr>
-        <w:t xml:space="preserve">## manurelow      -1.9600     0.7471  -2.624   0.0178 *  </w:t>
+        <w:t xml:space="preserve">## </w:t>
+      </w:r>
+      <w:proofErr w:type="spellStart"/>
+      <w:r>
+        <w:rPr>
+          <w:rStyle w:val="VerbatimChar"/>
+        </w:rPr>
+        <w:t>manurelow</w:t>
+      </w:r>
+      <w:proofErr w:type="spellEnd"/>
+      <w:r>
+        <w:rPr>
+          <w:rStyle w:val="VerbatimChar"/>
+        </w:rPr>
+        <w:t xml:space="preserve">      -1.9600     0.7471  -2.624   0.0178 *  </w:t>
       </w:r>
       <w:r>
         <w:br/>
@@ -608,7 +769,21 @@
         <w:rPr>
           <w:rStyle w:val="VerbatimChar"/>
         </w:rPr>
-        <w:t>## Signif. codes:  0 '***' 0.001 '**' 0.01 '*' 0.05 '.' 0.1 ' ' 1</w:t>
+        <w:t xml:space="preserve">## </w:t>
+      </w:r>
+      <w:proofErr w:type="spellStart"/>
+      <w:r>
+        <w:rPr>
+          <w:rStyle w:val="VerbatimChar"/>
+        </w:rPr>
+        <w:t>Signif</w:t>
+      </w:r>
+      <w:proofErr w:type="spellEnd"/>
+      <w:r>
+        <w:rPr>
+          <w:rStyle w:val="VerbatimChar"/>
+        </w:rPr>
+        <w:t>. codes:  0 '***' 0.001 '**' 0.01 '*' 0.05 '.' 0.1 ' ' 1</w:t>
       </w:r>
       <w:r>
         <w:br/>
@@ -941,6 +1116,13 @@
     <w:lsdException w:name="Placeholder Text" w:semiHidden="1"/>
     <w:lsdException w:name="Light Shading"/>
     <w:lsdException w:name="Light List"/>
+    <w:lsdException w:name="Light Grid"/>
+    <w:lsdException w:name="Medium Shading 1"/>
+    <w:lsdException w:name="Medium Shading 2"/>
+    <w:lsdException w:name="Medium List 1"/>
+    <w:lsdException w:name="Medium List 2"/>
+    <w:lsdException w:name="Medium Grid 1"/>
+    <w:lsdException w:name="Medium Grid 2"/>
     <w:lsdException w:name="Medium Grid 3"/>
     <w:lsdException w:name="Dark List"/>
     <w:lsdException w:name="Colorful Shading"/>

</xml_diff>